<commit_message>
Domain Assumption & User Characteristic V0.1
</commit_message>
<xml_diff>
--- a/User Characteristics&Domain Assumptions.docx
+++ b/User Characteristics&Domain Assumptions.docx
@@ -128,7 +128,13 @@
         <w:t>Track4Run Runner Service: can be used by TrackMe users who registered a running organization as a runner.</w:t>
       </w:r>
       <w:r>
-        <w:t xml:space="preserve"> TrackMe user can register organization by entering Organization Code. User shares him/her location to third parties or spectators who registered service.</w:t>
+        <w:t xml:space="preserve"> TrackMe user can register organization by entering Organization Code. User shares him/her location to third parties or spectators who registered</w:t>
+      </w:r>
+      <w:r>
+        <w:t xml:space="preserve"> to</w:t>
+      </w:r>
+      <w:r>
+        <w:t xml:space="preserve"> service.</w:t>
       </w:r>
     </w:p>
     <w:p>
@@ -146,16 +152,63 @@
         <w:t xml:space="preserve"> </w:t>
       </w:r>
       <w:r>
-        <w:t>can be used by TrackMe users who registered a running organization as a runner.</w:t>
+        <w:t xml:space="preserve">can be used by TrackMe users who registered a running organization as a </w:t>
+      </w:r>
+      <w:r>
+        <w:t>spectator</w:t>
+      </w:r>
+      <w:r>
+        <w:t>.</w:t>
+      </w:r>
+      <w:r>
+        <w:t xml:space="preserve"> TrackMe user can register organization by entering Organization Code and follow runners’ location.</w:t>
+      </w:r>
+    </w:p>
+    <w:p>
+      <w:pPr>
+        <w:pStyle w:val="ListParagraph"/>
+        <w:numPr>
+          <w:ilvl w:val="0"/>
+          <w:numId w:val="1"/>
+        </w:numPr>
+      </w:pPr>
+      <w:r>
+        <w:t xml:space="preserve">Third parties: </w:t>
+      </w:r>
+    </w:p>
+    <w:p>
+      <w:pPr>
+        <w:pStyle w:val="ListParagraph"/>
+      </w:pPr>
+      <w:r>
+        <w:t xml:space="preserve">A </w:t>
+      </w:r>
+      <w:r>
+        <w:t xml:space="preserve">party </w:t>
+      </w:r>
+      <w:r>
+        <w:t>that is registered to TrackMe as a third party and can request and retrieve data of individual users</w:t>
+      </w:r>
+      <w:r>
+        <w:t>’ (</w:t>
+      </w:r>
+      <w:r>
+        <w:t>specific users’</w:t>
       </w:r>
       <w:r>
         <w:t xml:space="preserve"> </w:t>
       </w:r>
       <w:r>
-        <w:t>TrackMe user can register organization by entering Organization Code</w:t>
-      </w:r>
-      <w:r>
-        <w:t xml:space="preserve"> and follow runners’ location.</w:t>
+        <w:t xml:space="preserve">or </w:t>
+      </w:r>
+      <w:r>
+        <w:t>anonymous</w:t>
+      </w:r>
+      <w:r>
+        <w:t xml:space="preserve">) data. Third parties can use three services of </w:t>
+      </w:r>
+      <w:r>
+        <w:t>TrackMe. These are:</w:t>
       </w:r>
     </w:p>
     <w:p>
@@ -165,38 +218,12 @@
           <w:ilvl w:val="1"/>
           <w:numId w:val="1"/>
         </w:numPr>
-        <w:rPr>
-          <w:strike/>
-          <w:color w:val="FF0000"/>
-        </w:rPr>
-      </w:pPr>
-      <w:r>
-        <w:rPr>
-          <w:strike/>
-          <w:color w:val="FF0000"/>
-        </w:rPr>
-        <w:t xml:space="preserve">Data4Help Users: </w:t>
-      </w:r>
-      <w:r>
-        <w:rPr>
-          <w:strike/>
-          <w:color w:val="FF0000"/>
-        </w:rPr>
-        <w:t xml:space="preserve">Users who uses only Data4Help Services. </w:t>
-      </w:r>
-      <w:r>
-        <w:rPr>
-          <w:strike/>
-          <w:color w:val="FF0000"/>
-        </w:rPr>
-        <w:t xml:space="preserve">Data4Help User Group is the core user group of TrackMe. </w:t>
-      </w:r>
-      <w:r>
-        <w:rPr>
-          <w:strike/>
-          <w:color w:val="FF0000"/>
-        </w:rPr>
-        <w:t>Users, who want to use other services of TrackMe, are also Data4Help Users. They can exploit all benefits of Data4Help Services as an individual user.</w:t>
+      </w:pPr>
+      <w:r>
+        <w:t xml:space="preserve">Data4Help Service: can be used by third parties to request </w:t>
+      </w:r>
+      <w:r>
+        <w:t>anonymous or specific data of TrackMe users. After enrolling to TrackMe third party can use this service directly.</w:t>
       </w:r>
     </w:p>
     <w:p>
@@ -206,17 +233,14 @@
           <w:ilvl w:val="1"/>
           <w:numId w:val="1"/>
         </w:numPr>
-        <w:rPr>
-          <w:strike/>
-          <w:color w:val="FF0000"/>
-        </w:rPr>
-      </w:pPr>
-      <w:r>
-        <w:rPr>
-          <w:strike/>
-          <w:color w:val="FF0000"/>
-        </w:rPr>
-        <w:t>AutomatedSOS Users: Users who uses AutomatedSOS Services in addition to Data4Help service.</w:t>
+      </w:pPr>
+      <w:r>
+        <w:t xml:space="preserve">AutomatedSOS Service: is used to track individual user’s </w:t>
+      </w:r>
+      <w:bookmarkStart w:id="0" w:name="_GoBack"/>
+      <w:bookmarkEnd w:id="0"/>
+      <w:r>
+        <w:t>health status and dispatch SOS service to user’s location in case of emergencies. Third parties must register this service to use it.</w:t>
       </w:r>
     </w:p>
     <w:p>
@@ -226,175 +250,6 @@
           <w:ilvl w:val="1"/>
           <w:numId w:val="1"/>
         </w:numPr>
-        <w:rPr>
-          <w:strike/>
-          <w:color w:val="FF0000"/>
-        </w:rPr>
-      </w:pPr>
-      <w:r>
-        <w:rPr>
-          <w:strike/>
-          <w:color w:val="FF0000"/>
-        </w:rPr>
-        <w:t>Track</w:t>
-      </w:r>
-      <w:r>
-        <w:rPr>
-          <w:strike/>
-          <w:color w:val="FF0000"/>
-        </w:rPr>
-        <w:t>4</w:t>
-      </w:r>
-      <w:r>
-        <w:rPr>
-          <w:strike/>
-          <w:color w:val="FF0000"/>
-        </w:rPr>
-        <w:t xml:space="preserve">Run </w:t>
-      </w:r>
-      <w:r>
-        <w:rPr>
-          <w:strike/>
-          <w:color w:val="FF0000"/>
-        </w:rPr>
-        <w:t>Runners</w:t>
-      </w:r>
-      <w:r>
-        <w:rPr>
-          <w:strike/>
-          <w:color w:val="FF0000"/>
-        </w:rPr>
-        <w:t>: Users who uses TrackMe service as a runner in addition to Data4Help Services.</w:t>
-      </w:r>
-      <w:r>
-        <w:rPr>
-          <w:strike/>
-          <w:color w:val="FF0000"/>
-        </w:rPr>
-        <w:t xml:space="preserve"> They share their location to organizer of run and spectators.</w:t>
-      </w:r>
-    </w:p>
-    <w:p>
-      <w:pPr>
-        <w:pStyle w:val="ListParagraph"/>
-        <w:numPr>
-          <w:ilvl w:val="1"/>
-          <w:numId w:val="1"/>
-        </w:numPr>
-        <w:rPr>
-          <w:color w:val="FF0000"/>
-        </w:rPr>
-      </w:pPr>
-      <w:r>
-        <w:rPr>
-          <w:strike/>
-          <w:color w:val="FF0000"/>
-        </w:rPr>
-        <w:t>Track</w:t>
-      </w:r>
-      <w:r>
-        <w:rPr>
-          <w:strike/>
-          <w:color w:val="FF0000"/>
-        </w:rPr>
-        <w:t xml:space="preserve">4Run </w:t>
-      </w:r>
-      <w:r>
-        <w:rPr>
-          <w:strike/>
-          <w:color w:val="FF0000"/>
-        </w:rPr>
-        <w:t>Spectators: Users who uses TrackMe service as spectator in addition to Data4Help Services.</w:t>
-      </w:r>
-      <w:r>
-        <w:rPr>
-          <w:strike/>
-          <w:color w:val="FF0000"/>
-        </w:rPr>
-        <w:t xml:space="preserve"> They can follow runner’s location by using TrackMe</w:t>
-      </w:r>
-      <w:r>
-        <w:rPr>
-          <w:color w:val="FF0000"/>
-        </w:rPr>
-        <w:t>.</w:t>
-      </w:r>
-    </w:p>
-    <w:p>
-      <w:pPr>
-        <w:pStyle w:val="ListParagraph"/>
-        <w:numPr>
-          <w:ilvl w:val="0"/>
-          <w:numId w:val="1"/>
-        </w:numPr>
-      </w:pPr>
-      <w:r>
-        <w:t xml:space="preserve">Third parties: </w:t>
-      </w:r>
-    </w:p>
-    <w:p>
-      <w:pPr>
-        <w:pStyle w:val="ListParagraph"/>
-      </w:pPr>
-      <w:r>
-        <w:t xml:space="preserve">A </w:t>
-      </w:r>
-      <w:r>
-        <w:t xml:space="preserve">party </w:t>
-      </w:r>
-      <w:r>
-        <w:t>that is registered to TrackMe as a third party and can request and retrieve data of individual users</w:t>
-      </w:r>
-      <w:r>
-        <w:t>’ (</w:t>
-      </w:r>
-      <w:r>
-        <w:t xml:space="preserve">certain or anonymous) data. Third parties can use three services of </w:t>
-      </w:r>
-      <w:r>
-        <w:t>TrackMe. These are:</w:t>
-      </w:r>
-    </w:p>
-    <w:p>
-      <w:pPr>
-        <w:pStyle w:val="ListParagraph"/>
-        <w:numPr>
-          <w:ilvl w:val="1"/>
-          <w:numId w:val="1"/>
-        </w:numPr>
-      </w:pPr>
-      <w:r>
-        <w:t xml:space="preserve">Data4Help Service: can be used by third parties to request </w:t>
-      </w:r>
-      <w:r>
-        <w:t>anonymous or specific data of TrackMe users. After enrolling to TrackMe third party can use this service directly.</w:t>
-      </w:r>
-    </w:p>
-    <w:p>
-      <w:pPr>
-        <w:pStyle w:val="ListParagraph"/>
-        <w:numPr>
-          <w:ilvl w:val="1"/>
-          <w:numId w:val="1"/>
-        </w:numPr>
-      </w:pPr>
-      <w:r>
-        <w:t xml:space="preserve">AutomatedSOS Service: is used to track individual user’s health status and dispatch SOS </w:t>
-      </w:r>
-      <w:r>
-        <w:t xml:space="preserve">service </w:t>
-      </w:r>
-      <w:r>
-        <w:t>to user’s location in case of emergencies. Third parties must register this service to use it.</w:t>
-      </w:r>
-    </w:p>
-    <w:p>
-      <w:pPr>
-        <w:pStyle w:val="ListParagraph"/>
-        <w:numPr>
-          <w:ilvl w:val="1"/>
-          <w:numId w:val="1"/>
-        </w:numPr>
       </w:pPr>
       <w:r>
         <w:t xml:space="preserve">Track4Run Service: Third parties who enrolled this service can define path of running event </w:t>
@@ -406,186 +261,137 @@
     <w:p/>
     <w:p>
       <w:r>
+        <w:t>2.D.</w:t>
+      </w:r>
+      <w:r>
+        <w:t xml:space="preserve"> </w:t>
+      </w:r>
+      <w:r>
+        <w:t>Assumptions, dependencies and constraints:</w:t>
+      </w:r>
+    </w:p>
+    <w:p>
+      <w:pPr>
+        <w:ind w:firstLine="720"/>
+      </w:pPr>
+      <w:r>
+        <w:t>2.D.1: Domain Assumptions</w:t>
+      </w:r>
+    </w:p>
+    <w:p>
+      <w:r>
+        <w:t>Data4Help:</w:t>
+      </w:r>
+    </w:p>
+    <w:p>
+      <w:pPr>
+        <w:ind w:firstLine="720"/>
+      </w:pPr>
+      <w:r>
+        <w:t>We assume that:</w:t>
+      </w:r>
+    </w:p>
+    <w:p>
+      <w:r>
+        <w:t xml:space="preserve"> </w:t>
+      </w:r>
+      <w:r>
+        <w:t xml:space="preserve">[D1] </w:t>
+      </w:r>
+      <w:r>
+        <w:t>–</w:t>
+      </w:r>
+      <w:r>
+        <w:t xml:space="preserve"> </w:t>
+      </w:r>
+      <w:r>
+        <w:t>Individual u</w:t>
+      </w:r>
+      <w:r>
+        <w:t xml:space="preserve">sers have an active smart device. </w:t>
+      </w:r>
+    </w:p>
+    <w:p>
+      <w:r>
+        <w:t>[D2]</w:t>
+      </w:r>
+      <w:r>
+        <w:t xml:space="preserve"> – </w:t>
+      </w:r>
+      <w:r>
+        <w:t>Smart device</w:t>
+      </w:r>
+      <w:r>
+        <w:t>s used by individual users</w:t>
+      </w:r>
+      <w:r>
+        <w:t xml:space="preserve"> can monitor following features; </w:t>
+      </w:r>
+      <w:r>
+        <w:t>location, heart rate, EKG, blood pressure</w:t>
+      </w:r>
+      <w:r>
+        <w:t>, fall detect.</w:t>
+      </w:r>
+    </w:p>
+    <w:p>
+      <w:r>
         <w:lastRenderedPageBreak/>
-        <w:t>2.D.</w:t>
+        <w:t xml:space="preserve">[D3] </w:t>
+      </w:r>
+      <w:r>
+        <w:t>–</w:t>
+      </w:r>
+      <w:r>
+        <w:t xml:space="preserve"> Smart device</w:t>
+      </w:r>
+      <w:r>
+        <w:t xml:space="preserve">s used by individual users </w:t>
+      </w:r>
+      <w:r>
+        <w:t>provides an interface to retrieve health and location data.</w:t>
+      </w:r>
+    </w:p>
+    <w:p>
+      <w:r>
+        <w:t xml:space="preserve">[D4] </w:t>
+      </w:r>
+      <w:r>
+        <w:t>–</w:t>
       </w:r>
       <w:r>
         <w:t xml:space="preserve"> </w:t>
       </w:r>
       <w:r>
-        <w:t xml:space="preserve">Assumptions, dependencies </w:t>
-      </w:r>
-      <w:r>
-        <w:t>and</w:t>
-      </w:r>
-      <w:r>
-        <w:t xml:space="preserve"> </w:t>
-      </w:r>
-      <w:r>
-        <w:t>constraints:</w:t>
-      </w:r>
-    </w:p>
-    <w:p>
-      <w:pPr>
-        <w:ind w:firstLine="720"/>
-      </w:pPr>
-      <w:r>
-        <w:t>2.D.1: Domain Assumptions</w:t>
-      </w:r>
-    </w:p>
-    <w:p>
-      <w:r>
-        <w:t>Data4Help:</w:t>
-      </w:r>
-    </w:p>
-    <w:p>
-      <w:pPr>
-        <w:ind w:firstLine="720"/>
-      </w:pPr>
-      <w:r>
-        <w:t xml:space="preserve">We assume </w:t>
-      </w:r>
-      <w:r>
-        <w:t>that:</w:t>
-      </w:r>
-    </w:p>
-    <w:p>
-      <w:r>
-        <w:t xml:space="preserve"> </w:t>
-      </w:r>
-      <w:r>
-        <w:t xml:space="preserve">[D1] </w:t>
+        <w:t>Each individual user has a valid SSN or Fiscal Code.</w:t>
+      </w:r>
+    </w:p>
+    <w:p>
+      <w:r>
+        <w:t xml:space="preserve">[D5] </w:t>
       </w:r>
       <w:r>
         <w:t>–</w:t>
       </w:r>
       <w:r>
-        <w:t xml:space="preserve"> </w:t>
-      </w:r>
-      <w:r>
-        <w:t>Individual u</w:t>
-      </w:r>
-      <w:r>
-        <w:t xml:space="preserve">sers have an active smart device. </w:t>
-      </w:r>
-    </w:p>
-    <w:p>
-      <w:r>
-        <w:t>[D2]</w:t>
-      </w:r>
-      <w:r>
-        <w:t xml:space="preserve"> – </w:t>
-      </w:r>
-      <w:r>
-        <w:t>Smart device</w:t>
-      </w:r>
-      <w:r>
-        <w:t>s used by i</w:t>
-      </w:r>
-      <w:r>
-        <w:t>ndividual</w:t>
-      </w:r>
-      <w:r>
-        <w:t xml:space="preserve"> users</w:t>
-      </w:r>
-      <w:r>
-        <w:t xml:space="preserve"> can monitor following features; </w:t>
-      </w:r>
-      <w:r>
-        <w:rPr>
-          <w:color w:val="FF0000"/>
-        </w:rPr>
-        <w:t>location, heart rate, EKG, blood pressure etc.</w:t>
-      </w:r>
-    </w:p>
-    <w:p>
-      <w:r>
-        <w:t xml:space="preserve">[D3] </w:t>
+        <w:t xml:space="preserve"> Each individual user enters valid and </w:t>
+      </w:r>
+      <w:r>
+        <w:t>correct</w:t>
+      </w:r>
+      <w:r>
+        <w:t xml:space="preserve"> information while registering.</w:t>
+      </w:r>
+    </w:p>
+    <w:p>
+      <w:r>
+        <w:t xml:space="preserve">[D6] </w:t>
       </w:r>
       <w:r>
         <w:t>–</w:t>
       </w:r>
       <w:r>
-        <w:t xml:space="preserve"> Smart device</w:t>
-      </w:r>
-      <w:r>
-        <w:t xml:space="preserve">s </w:t>
-      </w:r>
-      <w:r>
-        <w:t>used by individual users</w:t>
-      </w:r>
-      <w:r>
-        <w:t xml:space="preserve"> </w:t>
-      </w:r>
-      <w:r>
-        <w:t>provides an interface to retrieve health and location data.</w:t>
-      </w:r>
-    </w:p>
-    <w:p>
-      <w:r>
-        <w:t xml:space="preserve">[D4] </w:t>
-      </w:r>
-      <w:r>
-        <w:t>–</w:t>
-      </w:r>
-      <w:r>
-        <w:t xml:space="preserve"> </w:t>
-      </w:r>
-      <w:r>
-        <w:t>Each individual user has a valid SSN or Fiscal Code.</w:t>
-      </w:r>
-    </w:p>
-    <w:p>
-      <w:r>
-        <w:t xml:space="preserve">[D5] </w:t>
-      </w:r>
-      <w:r>
-        <w:t>–</w:t>
-      </w:r>
-      <w:r>
-        <w:t xml:space="preserve"> Each individual user enters valid and true information while registering.</w:t>
-      </w:r>
-    </w:p>
-    <w:p>
-      <w:r>
-        <w:t xml:space="preserve">[D6] </w:t>
-      </w:r>
-      <w:r>
-        <w:t>–</w:t>
-      </w:r>
-      <w:r>
         <w:t xml:space="preserve"> The health and location data provided by smart devices is accurate and real-time.</w:t>
-      </w:r>
-    </w:p>
-    <w:p>
-      <w:pPr>
-        <w:tabs>
-          <w:tab w:val="left" w:pos="6732"/>
-        </w:tabs>
-      </w:pPr>
-      <w:r>
-        <w:t xml:space="preserve">[D6] </w:t>
-      </w:r>
-      <w:r>
-        <w:t xml:space="preserve">– </w:t>
-      </w:r>
-      <w:r>
-        <w:rPr>
-          <w:color w:val="FF0000"/>
-        </w:rPr>
-        <w:t>Individual</w:t>
-      </w:r>
-      <w:r>
-        <w:rPr>
-          <w:color w:val="FF0000"/>
-        </w:rPr>
-        <w:t xml:space="preserve"> users</w:t>
-      </w:r>
-      <w:r>
-        <w:rPr>
-          <w:color w:val="FF0000"/>
-        </w:rPr>
-        <w:t xml:space="preserve"> never turn their data acquisition devices off.</w:t>
       </w:r>
       <w:r>
         <w:rPr>
@@ -595,77 +401,119 @@
       </w:r>
     </w:p>
     <w:p>
-      <w:pPr>
+      <w:r>
+        <w:t>AutomatedSOS:</w:t>
+      </w:r>
+    </w:p>
+    <w:p>
+      <w:r>
+        <w:t>In addition to Data4Help’s assumptions we assume that:</w:t>
+      </w:r>
+    </w:p>
+    <w:p>
+      <w:r>
+        <w:t>[D</w:t>
+      </w:r>
+      <w:r>
+        <w:t>7</w:t>
+      </w:r>
+      <w:r>
+        <w:t>] –</w:t>
+      </w:r>
+      <w:r>
+        <w:t xml:space="preserve"> </w:t>
+      </w:r>
+      <w:r>
+        <w:t xml:space="preserve">Third parties have as system which receives notification from AutomatedSOS and can dispatch </w:t>
+      </w:r>
+      <w:r>
+        <w:t xml:space="preserve">ambulance </w:t>
+      </w:r>
+      <w:r>
+        <w:t xml:space="preserve">to requested location. </w:t>
+      </w:r>
+    </w:p>
+    <w:p>
+      <w:r>
+        <w:t>[D</w:t>
+      </w:r>
+      <w:r>
+        <w:t>8</w:t>
+      </w:r>
+      <w:r>
+        <w:t>] – Latency of sending SOS notification to third party is less than 3 seconds.</w:t>
+      </w:r>
+    </w:p>
+    <w:p>
+      <w:r>
+        <w:t>[D</w:t>
+      </w:r>
+      <w:r>
+        <w:t>9</w:t>
+      </w:r>
+      <w:r>
+        <w:t>] – Network reliable and available</w:t>
+      </w:r>
+      <w:r>
+        <w:t xml:space="preserve"> (</w:t>
+      </w:r>
+      <w:r>
+        <w:t>7</w:t>
+      </w:r>
+      <w:r>
         <w:rPr>
           <w:color w:val="FF0000"/>
         </w:rPr>
-      </w:pPr>
-      <w:r>
-        <w:rPr>
-          <w:color w:val="FF0000"/>
-        </w:rPr>
-        <w:t>[D</w:t>
-      </w:r>
-      <w:r>
-        <w:rPr>
-          <w:color w:val="FF0000"/>
-        </w:rPr>
-        <w:t>7</w:t>
-      </w:r>
-      <w:r>
-        <w:rPr>
-          <w:color w:val="FF0000"/>
-        </w:rPr>
-        <w:t xml:space="preserve">] </w:t>
-      </w:r>
-      <w:r>
-        <w:rPr>
-          <w:color w:val="FF0000"/>
-        </w:rPr>
-        <w:t>– Third parties have a system which makes requests and retrieves data.</w:t>
-      </w:r>
-    </w:p>
-    <w:p>
-      <w:pPr>
-        <w:rPr>
-          <w:color w:val="FF0000"/>
-        </w:rPr>
-      </w:pPr>
-      <w:r>
-        <w:rPr>
-          <w:color w:val="FF0000"/>
-        </w:rPr>
-        <w:t>[D</w:t>
-      </w:r>
-      <w:r>
-        <w:rPr>
-          <w:color w:val="FF0000"/>
-        </w:rPr>
-        <w:t>8</w:t>
-      </w:r>
-      <w:r>
-        <w:rPr>
-          <w:color w:val="FF0000"/>
-        </w:rPr>
-        <w:t xml:space="preserve">] </w:t>
-      </w:r>
-      <w:r>
-        <w:rPr>
-          <w:color w:val="FF0000"/>
-        </w:rPr>
-        <w:t xml:space="preserve">– </w:t>
-      </w:r>
-      <w:r>
-        <w:rPr>
-          <w:color w:val="FF0000"/>
-        </w:rPr>
-        <w:t>Third parties who want to request data of a specific user know SSN or Fiscal Code of him/her.</w:t>
+        <w:t xml:space="preserve"> </w:t>
+      </w:r>
+      <w:r>
+        <w:t>nines</w:t>
+      </w:r>
+      <w:r>
+        <w:t>).</w:t>
+      </w:r>
+    </w:p>
+    <w:p>
+      <w:r>
+        <w:t>[D1</w:t>
+      </w:r>
+      <w:r>
+        <w:t>0</w:t>
+      </w:r>
+      <w:r>
+        <w:t xml:space="preserve">] – </w:t>
+      </w:r>
+      <w:r>
+        <w:t>There are t</w:t>
+      </w:r>
+      <w:r>
+        <w:t>hreshold values</w:t>
+      </w:r>
+      <w:r>
+        <w:t xml:space="preserve"> which</w:t>
+      </w:r>
+      <w:r>
+        <w:t xml:space="preserve"> are defined by a health organization.</w:t>
+      </w:r>
+    </w:p>
+    <w:p>
+      <w:r>
+        <w:t>[D1</w:t>
+      </w:r>
+      <w:r>
+        <w:t>1</w:t>
+      </w:r>
+      <w:r>
+        <w:t xml:space="preserve">] – </w:t>
+      </w:r>
+      <w:r>
+        <w:t>Individual users never turn their data acquisition devices off.</w:t>
       </w:r>
     </w:p>
     <w:p/>
     <w:p>
       <w:r>
-        <w:t>AutomatedSOS:</w:t>
+        <w:t>Track4Run:</w:t>
       </w:r>
     </w:p>
     <w:p>
@@ -675,91 +523,41 @@
     </w:p>
     <w:p>
       <w:r>
-        <w:t>[D</w:t>
-      </w:r>
-      <w:r>
-        <w:t>9] –</w:t>
+        <w:t>[D1</w:t>
+      </w:r>
+      <w:r>
+        <w:t>2</w:t>
+      </w:r>
+      <w:r>
+        <w:t xml:space="preserve">] – Path defined by </w:t>
+      </w:r>
+      <w:r>
+        <w:t>organizer</w:t>
       </w:r>
       <w:r>
         <w:t xml:space="preserve"> </w:t>
       </w:r>
       <w:r>
-        <w:t xml:space="preserve">Third parties have as system which receives notification from AutomatedSOS and can dispatch </w:t>
-      </w:r>
-      <w:r>
-        <w:rPr>
-          <w:color w:val="FF0000"/>
-        </w:rPr>
-        <w:t xml:space="preserve">ambulance </w:t>
-      </w:r>
-      <w:r>
-        <w:t xml:space="preserve">to requested location. </w:t>
-      </w:r>
-    </w:p>
-    <w:p>
-      <w:r>
-        <w:t>[D10] – Latency of sending SOS notification to third party is less than 3 seconds.</w:t>
-      </w:r>
-    </w:p>
-    <w:p>
-      <w:r>
-        <w:t>[D11] – Network reliable and available</w:t>
-      </w:r>
-      <w:r>
-        <w:t xml:space="preserve"> (</w:t>
-      </w:r>
-      <w:r>
-        <w:rPr>
-          <w:color w:val="FF0000"/>
-        </w:rPr>
-        <w:t>X nines</w:t>
-      </w:r>
-      <w:r>
-        <w:t>).</w:t>
-      </w:r>
-    </w:p>
-    <w:p>
-      <w:r>
-        <w:t>[D11] – Threshold values are defined by a health organization.</w:t>
-      </w:r>
-    </w:p>
-    <w:p/>
-    <w:p>
-      <w:r>
-        <w:t>Track4Run:</w:t>
-      </w:r>
-    </w:p>
-    <w:p>
-      <w:r>
-        <w:t>In addition to Data4Help’s assumptions we assume that:</w:t>
-      </w:r>
-      <w:bookmarkStart w:id="0" w:name="_GoBack"/>
-      <w:bookmarkEnd w:id="0"/>
-    </w:p>
-    <w:p>
-      <w:r>
-        <w:t>[D12] – Path defined by third party(organizer) is valid and accurate.</w:t>
-      </w:r>
-    </w:p>
-    <w:p>
-      <w:pPr>
-        <w:rPr>
-          <w:color w:val="FF0000"/>
-        </w:rPr>
-      </w:pPr>
-      <w:r>
-        <w:t>[D13] –</w:t>
-      </w:r>
-      <w:r>
-        <w:rPr>
-          <w:color w:val="FF0000"/>
-        </w:rPr>
-        <w:t xml:space="preserve"> Venue and date of organization is convenient for run.</w:t>
-      </w:r>
-    </w:p>
-    <w:p>
-      <w:r>
-        <w:t>[D14] – Location services of runners are available and accurate during run.</w:t>
+        <w:t>is valid and accurate.</w:t>
+      </w:r>
+    </w:p>
+    <w:p>
+      <w:r>
+        <w:t>[D13] – Organization whose path is defined by an organizer is held at place and time which is predefined.</w:t>
+      </w:r>
+    </w:p>
+    <w:p>
+      <w:r>
+        <w:t xml:space="preserve"> </w:t>
+      </w:r>
+      <w:r>
+        <w:t>[D1</w:t>
+      </w:r>
+      <w:r>
+        <w:t>4</w:t>
+      </w:r>
+      <w:r>
+        <w:t>] – Location services of runners are available and accurate during run.</w:t>
       </w:r>
     </w:p>
     <w:p/>
@@ -1297,6 +1095,7 @@
   <w:style w:type="character" w:default="1" w:styleId="DefaultParagraphFont">
     <w:name w:val="Default Paragraph Font"/>
     <w:uiPriority w:val="1"/>
+    <w:semiHidden/>
     <w:unhideWhenUsed/>
   </w:style>
   <w:style w:type="table" w:default="1" w:styleId="TableNormal">

</xml_diff>